<commit_message>
create ClassDiagram and change DetailedDesign
</commit_message>
<xml_diff>
--- a/DetailedDesign.docx
+++ b/DetailedDesign.docx
@@ -108,11 +108,6 @@
             <w:tcW w:w="7081" w:type="dxa"/>
           </w:tcPr>
           <w:p>
-            <w:pPr>
-              <w:rPr>
-                <w:rFonts w:hint="eastAsia"/>
-              </w:rPr>
-            </w:pPr>
             <w:r>
               <w:rPr>
                 <w:rFonts w:hint="eastAsia"/>
@@ -344,22 +339,7 @@
               <w:t>。</w:t>
             </w:r>
           </w:p>
-          <w:p>
-            <w:proofErr w:type="spellStart"/>
-            <w:r>
-              <w:rPr>
-                <w:rFonts w:hint="eastAsia"/>
-              </w:rPr>
-              <w:t>LocationService</w:t>
-            </w:r>
-            <w:proofErr w:type="spellEnd"/>
-            <w:r>
-              <w:rPr>
-                <w:rFonts w:hint="eastAsia"/>
-              </w:rPr>
-              <w:t>をバインドする。</w:t>
-            </w:r>
-          </w:p>
+          <w:p/>
         </w:tc>
       </w:tr>
     </w:tbl>
@@ -445,13 +425,7 @@
               <w:t>。</w:t>
             </w:r>
           </w:p>
-          <w:p>
-            <w:pPr>
-              <w:rPr>
-                <w:rFonts w:hint="eastAsia"/>
-              </w:rPr>
-            </w:pPr>
-          </w:p>
+          <w:p/>
         </w:tc>
       </w:tr>
     </w:tbl>
@@ -621,17 +595,45 @@
           <w:p>
             <w:proofErr w:type="spellStart"/>
             <w:r>
-              <w:t>LocationService</w:t>
+              <w:rPr>
+                <w:rFonts w:hint="eastAsia"/>
+              </w:rPr>
+              <w:t>mMap</w:t>
             </w:r>
             <w:proofErr w:type="spellEnd"/>
             <w:r>
               <w:rPr>
                 <w:rFonts w:hint="eastAsia"/>
               </w:rPr>
-              <w:t>から現在地情報を取得し、マップ上の現在地を表すアイコンを表示する。</w:t>
+              <w:t>に</w:t>
+            </w:r>
+            <w:proofErr w:type="spellStart"/>
+            <w:r>
+              <w:rPr>
+                <w:rFonts w:hint="eastAsia"/>
+              </w:rPr>
+              <w:t>g</w:t>
+            </w:r>
+            <w:r>
+              <w:t>oogleMap</w:t>
+            </w:r>
+            <w:proofErr w:type="spellEnd"/>
+            <w:r>
+              <w:rPr>
+                <w:rFonts w:hint="eastAsia"/>
+              </w:rPr>
+              <w:t>を代入する。</w:t>
             </w:r>
             <w:bookmarkStart w:id="0" w:name="_GoBack"/>
             <w:bookmarkEnd w:id="0"/>
+          </w:p>
+          <w:p>
+            <w:r>
+              <w:rPr>
+                <w:rFonts w:hint="eastAsia"/>
+              </w:rPr>
+              <w:t>端末に位置情報が保存されている場合、その地点を中心にマップを表示する。</w:t>
+            </w:r>
           </w:p>
         </w:tc>
       </w:tr>
@@ -725,10 +727,7 @@
               <w:t>&lt;</w:t>
             </w:r>
             <w:r>
-              <w:t xml:space="preserve"> </w:t>
-            </w:r>
-            <w:r>
-              <w:t>List&lt;</w:t>
+              <w:t xml:space="preserve"> List&lt;</w:t>
             </w:r>
             <w:proofErr w:type="spellStart"/>
             <w:r>
@@ -752,11 +751,6 @@
             </w:r>
           </w:p>
           <w:p>
-            <w:pPr>
-              <w:rPr>
-                <w:rFonts w:hint="eastAsia"/>
-              </w:rPr>
-            </w:pPr>
             <w:proofErr w:type="spellStart"/>
             <w:r>
               <w:rPr>
@@ -1100,10 +1094,7 @@
               <w:t>Loader&lt;</w:t>
             </w:r>
             <w:r>
-              <w:t xml:space="preserve"> </w:t>
-            </w:r>
-            <w:r>
-              <w:t>List&lt;</w:t>
+              <w:t xml:space="preserve"> List&lt;</w:t>
             </w:r>
             <w:proofErr w:type="spellStart"/>
             <w:r>
@@ -3906,7 +3897,7 @@
 </file>
 
 <file path=customXml/itemProps1.xml><?xml version="1.0" encoding="utf-8"?>
-<ds:datastoreItem xmlns:ds="http://schemas.openxmlformats.org/officeDocument/2006/customXml" ds:itemID="{E5BD0C56-5BAC-4019-B397-7DC14FC41ED5}">
+<ds:datastoreItem xmlns:ds="http://schemas.openxmlformats.org/officeDocument/2006/customXml" ds:itemID="{6B88376F-987E-47D9-9FD1-CAE8BFD9C103}">
   <ds:schemaRefs>
     <ds:schemaRef ds:uri="http://schemas.openxmlformats.org/officeDocument/2006/bibliography"/>
   </ds:schemaRefs>

</xml_diff>